<commit_message>
Documento de petición y modificación al diseño
-Se añadió la peticion para que la clase "Movimiento" heredara de
"MessageBox" para poder hacer el envio de mensajes entre cliente y
servidor.
-Se modifico el diseño de componentes de acuerdo a las nuevas funciones
en el cliente y servidor, se modifico el componente: cliente, servidor y
movimiento. Se agregó el manejadorDeRed.
</commit_message>
<xml_diff>
--- a/Diseño de Componentes.docx
+++ b/Diseño de Componentes.docx
@@ -1,33 +1,31 @@
 
 <file path=word/document.xml><?xml version="1.0" encoding="utf-8"?>
-<w:document xmlns:wpc="http://schemas.microsoft.com/office/word/2010/wordprocessingCanvas" xmlns:cx="http://schemas.microsoft.com/office/drawing/2014/chartex" xmlns:cx1="http://schemas.microsoft.com/office/drawing/2015/9/8/chartex" xmlns:cx2="http://schemas.microsoft.com/office/drawing/2015/10/21/chartex" xmlns:cx3="http://schemas.microsoft.com/office/drawing/2016/5/9/chartex" xmlns:cx4="http://schemas.microsoft.com/office/drawing/2016/5/10/chartex" xmlns:cx5="http://schemas.microsoft.com/office/drawing/2016/5/11/chartex" xmlns:cx6="http://schemas.microsoft.com/office/drawing/2016/5/12/chartex" xmlns:cx7="http://schemas.microsoft.com/office/drawing/2016/5/13/chartex" xmlns:cx8="http://schemas.microsoft.com/office/drawing/2016/5/14/chartex" xmlns:mc="http://schemas.openxmlformats.org/markup-compatibility/2006" xmlns:aink="http://schemas.microsoft.com/office/drawing/2016/ink" xmlns:am3d="http://schemas.microsoft.com/office/drawing/2017/model3d" xmlns:o="urn:schemas-microsoft-com:office:office" xmlns:r="http://schemas.openxmlformats.org/officeDocument/2006/relationships" xmlns:m="http://schemas.openxmlformats.org/officeDocument/2006/math" xmlns:v="urn:schemas-microsoft-com:vml" xmlns:wp14="http://schemas.microsoft.com/office/word/2010/wordprocessingDrawing" xmlns:wp="http://schemas.openxmlformats.org/drawingml/2006/wordprocessingDrawing" xmlns:w10="urn:schemas-microsoft-com:office:word" xmlns:w="http://schemas.openxmlformats.org/wordprocessingml/2006/main" xmlns:w14="http://schemas.microsoft.com/office/word/2010/wordml" xmlns:w15="http://schemas.microsoft.com/office/word/2012/wordml" xmlns:w16cid="http://schemas.microsoft.com/office/word/2016/wordml/cid" xmlns:w16se="http://schemas.microsoft.com/office/word/2015/wordml/symex" xmlns:wpg="http://schemas.microsoft.com/office/word/2010/wordprocessingGroup" xmlns:wpi="http://schemas.microsoft.com/office/word/2010/wordprocessingInk" xmlns:wne="http://schemas.microsoft.com/office/word/2006/wordml" xmlns:wps="http://schemas.microsoft.com/office/word/2010/wordprocessingShape" mc:Ignorable="w14 w15 w16se w16cid wp14">
+<w:document xmlns:wpc="http://schemas.microsoft.com/office/word/2010/wordprocessingCanvas" xmlns:mc="http://schemas.openxmlformats.org/markup-compatibility/2006" xmlns:o="urn:schemas-microsoft-com:office:office" xmlns:r="http://schemas.openxmlformats.org/officeDocument/2006/relationships" xmlns:m="http://schemas.openxmlformats.org/officeDocument/2006/math" xmlns:v="urn:schemas-microsoft-com:vml" xmlns:wp14="http://schemas.microsoft.com/office/word/2010/wordprocessingDrawing" xmlns:wp="http://schemas.openxmlformats.org/drawingml/2006/wordprocessingDrawing" xmlns:w10="urn:schemas-microsoft-com:office:word" xmlns:w="http://schemas.openxmlformats.org/wordprocessingml/2006/main" xmlns:w14="http://schemas.microsoft.com/office/word/2010/wordml" xmlns:w15="http://schemas.microsoft.com/office/word/2012/wordml" xmlns:wpg="http://schemas.microsoft.com/office/word/2010/wordprocessingGroup" xmlns:wpi="http://schemas.microsoft.com/office/word/2010/wordprocessingInk" xmlns:wne="http://schemas.microsoft.com/office/word/2006/wordml" xmlns:wps="http://schemas.microsoft.com/office/word/2010/wordprocessingShape" mc:Ignorable="w14 w15 wp14">
   <w:body>
     <w:p>
       <w:pPr>
-        <w:pStyle w:val="Heading1"/>
+        <w:pStyle w:val="Ttulo1"/>
       </w:pPr>
       <w:r>
-        <w:t>Diseño de Compone</w:t>
+        <w:t>Diseño de Componentes</w:t>
       </w:r>
+    </w:p>
+    <w:p>
+      <w:pPr>
+        <w:jc w:val="center"/>
+      </w:pPr>
       <w:bookmarkStart w:id="0" w:name="_GoBack"/>
       <w:bookmarkEnd w:id="0"/>
       <w:r>
-        <w:t>ntes</w:t>
-      </w:r>
-    </w:p>
-    <w:p>
-      <w:pPr>
-        <w:jc w:val="center"/>
-      </w:pPr>
-      <w:r>
         <w:rPr>
           <w:noProof/>
+          <w:lang w:eastAsia="es-MX"/>
         </w:rPr>
         <w:drawing>
           <wp:inline distT="0" distB="0" distL="0" distR="0">
-            <wp:extent cx="6284418" cy="7291346"/>
-            <wp:effectExtent l="0" t="0" r="2540" b="5080"/>
-            <wp:docPr id="2" name="Picture 2"/>
+            <wp:extent cx="6858000" cy="6726664"/>
+            <wp:effectExtent l="0" t="0" r="0" b="0"/>
+            <wp:docPr id="6" name="Imagen 6" descr="C:\Users\Toshiba-Satellite\Downloads\Diseño de estructura de componentes del juego.jpg"/>
             <wp:cNvGraphicFramePr>
               <a:graphicFrameLocks xmlns:a="http://schemas.openxmlformats.org/drawingml/2006/main" noChangeAspect="1"/>
             </wp:cNvGraphicFramePr>
@@ -35,19 +33,20 @@
               <a:graphicData uri="http://schemas.openxmlformats.org/drawingml/2006/picture">
                 <pic:pic xmlns:pic="http://schemas.openxmlformats.org/drawingml/2006/picture">
                   <pic:nvPicPr>
-                    <pic:cNvPr id="0" name="Picture 1" descr="C:\Users\jdrc8\AppData\Local\Microsoft\Windows\INetCache\Content.Word\Diseño-de-estructura-de-componentes-del-juego.png"/>
+                    <pic:cNvPr id="0" name="Picture 5" descr="C:\Users\Toshiba-Satellite\Downloads\Diseño de estructura de componentes del juego.jpg"/>
                     <pic:cNvPicPr>
                       <a:picLocks noChangeAspect="1" noChangeArrowheads="1"/>
                     </pic:cNvPicPr>
                   </pic:nvPicPr>
                   <pic:blipFill>
-                    <a:blip r:embed="rId8" cstate="print">
+                    <a:blip r:embed="rId8">
                       <a:extLst>
                         <a:ext uri="{28A0092B-C50C-407E-A947-70E740481C1C}">
                           <a14:useLocalDpi xmlns:a14="http://schemas.microsoft.com/office/drawing/2010/main" val="0"/>
                         </a:ext>
                       </a:extLst>
                     </a:blip>
+                    <a:srcRect/>
                     <a:stretch>
                       <a:fillRect/>
                     </a:stretch>
@@ -55,7 +54,7 @@
                   <pic:spPr bwMode="auto">
                     <a:xfrm>
                       <a:off x="0" y="0"/>
-                      <a:ext cx="6299377" cy="7308702"/>
+                      <a:ext cx="6858000" cy="6726664"/>
                     </a:xfrm>
                     <a:prstGeom prst="rect">
                       <a:avLst/>
@@ -86,7 +85,7 @@
 </file>
 
 <file path=word/endnotes.xml><?xml version="1.0" encoding="utf-8"?>
-<w:endnotes xmlns:wpc="http://schemas.microsoft.com/office/word/2010/wordprocessingCanvas" xmlns:cx="http://schemas.microsoft.com/office/drawing/2014/chartex" xmlns:cx1="http://schemas.microsoft.com/office/drawing/2015/9/8/chartex" xmlns:cx2="http://schemas.microsoft.com/office/drawing/2015/10/21/chartex" xmlns:cx3="http://schemas.microsoft.com/office/drawing/2016/5/9/chartex" xmlns:cx4="http://schemas.microsoft.com/office/drawing/2016/5/10/chartex" xmlns:cx5="http://schemas.microsoft.com/office/drawing/2016/5/11/chartex" xmlns:cx6="http://schemas.microsoft.com/office/drawing/2016/5/12/chartex" xmlns:cx7="http://schemas.microsoft.com/office/drawing/2016/5/13/chartex" xmlns:cx8="http://schemas.microsoft.com/office/drawing/2016/5/14/chartex" xmlns:mc="http://schemas.openxmlformats.org/markup-compatibility/2006" xmlns:aink="http://schemas.microsoft.com/office/drawing/2016/ink" xmlns:am3d="http://schemas.microsoft.com/office/drawing/2017/model3d" xmlns:o="urn:schemas-microsoft-com:office:office" xmlns:r="http://schemas.openxmlformats.org/officeDocument/2006/relationships" xmlns:m="http://schemas.openxmlformats.org/officeDocument/2006/math" xmlns:v="urn:schemas-microsoft-com:vml" xmlns:wp14="http://schemas.microsoft.com/office/word/2010/wordprocessingDrawing" xmlns:wp="http://schemas.openxmlformats.org/drawingml/2006/wordprocessingDrawing" xmlns:w10="urn:schemas-microsoft-com:office:word" xmlns:w="http://schemas.openxmlformats.org/wordprocessingml/2006/main" xmlns:w14="http://schemas.microsoft.com/office/word/2010/wordml" xmlns:w15="http://schemas.microsoft.com/office/word/2012/wordml" xmlns:w16cid="http://schemas.microsoft.com/office/word/2016/wordml/cid" xmlns:w16se="http://schemas.microsoft.com/office/word/2015/wordml/symex" xmlns:wpg="http://schemas.microsoft.com/office/word/2010/wordprocessingGroup" xmlns:wpi="http://schemas.microsoft.com/office/word/2010/wordprocessingInk" xmlns:wne="http://schemas.microsoft.com/office/word/2006/wordml" xmlns:wps="http://schemas.microsoft.com/office/word/2010/wordprocessingShape" mc:Ignorable="w14 w15 w16se w16cid wp14">
+<w:endnotes xmlns:wpc="http://schemas.microsoft.com/office/word/2010/wordprocessingCanvas" xmlns:mc="http://schemas.openxmlformats.org/markup-compatibility/2006" xmlns:o="urn:schemas-microsoft-com:office:office" xmlns:r="http://schemas.openxmlformats.org/officeDocument/2006/relationships" xmlns:m="http://schemas.openxmlformats.org/officeDocument/2006/math" xmlns:v="urn:schemas-microsoft-com:vml" xmlns:wp14="http://schemas.microsoft.com/office/word/2010/wordprocessingDrawing" xmlns:wp="http://schemas.openxmlformats.org/drawingml/2006/wordprocessingDrawing" xmlns:w10="urn:schemas-microsoft-com:office:word" xmlns:w="http://schemas.openxmlformats.org/wordprocessingml/2006/main" xmlns:w14="http://schemas.microsoft.com/office/word/2010/wordml" xmlns:w15="http://schemas.microsoft.com/office/word/2012/wordml" xmlns:wpg="http://schemas.microsoft.com/office/word/2010/wordprocessingGroup" xmlns:wpi="http://schemas.microsoft.com/office/word/2010/wordprocessingInk" xmlns:wne="http://schemas.microsoft.com/office/word/2006/wordml" xmlns:wps="http://schemas.microsoft.com/office/word/2010/wordprocessingShape" mc:Ignorable="w14 w15 wp14">
   <w:endnote w:type="separator" w:id="-1">
     <w:p>
       <w:pPr>
@@ -111,21 +110,21 @@
 </file>
 
 <file path=word/footer1.xml><?xml version="1.0" encoding="utf-8"?>
-<w:ftr xmlns:wpc="http://schemas.microsoft.com/office/word/2010/wordprocessingCanvas" xmlns:cx="http://schemas.microsoft.com/office/drawing/2014/chartex" xmlns:cx1="http://schemas.microsoft.com/office/drawing/2015/9/8/chartex" xmlns:cx2="http://schemas.microsoft.com/office/drawing/2015/10/21/chartex" xmlns:cx3="http://schemas.microsoft.com/office/drawing/2016/5/9/chartex" xmlns:cx4="http://schemas.microsoft.com/office/drawing/2016/5/10/chartex" xmlns:cx5="http://schemas.microsoft.com/office/drawing/2016/5/11/chartex" xmlns:cx6="http://schemas.microsoft.com/office/drawing/2016/5/12/chartex" xmlns:cx7="http://schemas.microsoft.com/office/drawing/2016/5/13/chartex" xmlns:cx8="http://schemas.microsoft.com/office/drawing/2016/5/14/chartex" xmlns:mc="http://schemas.openxmlformats.org/markup-compatibility/2006" xmlns:aink="http://schemas.microsoft.com/office/drawing/2016/ink" xmlns:am3d="http://schemas.microsoft.com/office/drawing/2017/model3d" xmlns:o="urn:schemas-microsoft-com:office:office" xmlns:r="http://schemas.openxmlformats.org/officeDocument/2006/relationships" xmlns:m="http://schemas.openxmlformats.org/officeDocument/2006/math" xmlns:v="urn:schemas-microsoft-com:vml" xmlns:wp14="http://schemas.microsoft.com/office/word/2010/wordprocessingDrawing" xmlns:wp="http://schemas.openxmlformats.org/drawingml/2006/wordprocessingDrawing" xmlns:w10="urn:schemas-microsoft-com:office:word" xmlns:w="http://schemas.openxmlformats.org/wordprocessingml/2006/main" xmlns:w14="http://schemas.microsoft.com/office/word/2010/wordml" xmlns:w15="http://schemas.microsoft.com/office/word/2012/wordml" xmlns:w16cid="http://schemas.microsoft.com/office/word/2016/wordml/cid" xmlns:w16se="http://schemas.microsoft.com/office/word/2015/wordml/symex" xmlns:wpg="http://schemas.microsoft.com/office/word/2010/wordprocessingGroup" xmlns:wpi="http://schemas.microsoft.com/office/word/2010/wordprocessingInk" xmlns:wne="http://schemas.microsoft.com/office/word/2006/wordml" xmlns:wps="http://schemas.microsoft.com/office/word/2010/wordprocessingShape" mc:Ignorable="w14 w15 w16se w16cid wp14">
+<w:ftr xmlns:wpc="http://schemas.microsoft.com/office/word/2010/wordprocessingCanvas" xmlns:mc="http://schemas.openxmlformats.org/markup-compatibility/2006" xmlns:o="urn:schemas-microsoft-com:office:office" xmlns:r="http://schemas.openxmlformats.org/officeDocument/2006/relationships" xmlns:m="http://schemas.openxmlformats.org/officeDocument/2006/math" xmlns:v="urn:schemas-microsoft-com:vml" xmlns:wp14="http://schemas.microsoft.com/office/word/2010/wordprocessingDrawing" xmlns:wp="http://schemas.openxmlformats.org/drawingml/2006/wordprocessingDrawing" xmlns:w10="urn:schemas-microsoft-com:office:word" xmlns:w="http://schemas.openxmlformats.org/wordprocessingml/2006/main" xmlns:w14="http://schemas.microsoft.com/office/word/2010/wordml" xmlns:w15="http://schemas.microsoft.com/office/word/2012/wordml" xmlns:wpg="http://schemas.microsoft.com/office/word/2010/wordprocessingGroup" xmlns:wpi="http://schemas.microsoft.com/office/word/2010/wordprocessingInk" xmlns:wne="http://schemas.microsoft.com/office/word/2006/wordml" xmlns:wps="http://schemas.microsoft.com/office/word/2010/wordprocessingShape" mc:Ignorable="w14 w15 wp14">
   <w:p>
     <w:pPr>
-      <w:pStyle w:val="Footer"/>
+      <w:pStyle w:val="Piedepgina"/>
     </w:pPr>
   </w:p>
   <w:p>
     <w:pPr>
-      <w:pStyle w:val="Footer"/>
+      <w:pStyle w:val="Piedepgina"/>
       <w:jc w:val="center"/>
     </w:pPr>
   </w:p>
   <w:tbl>
     <w:tblPr>
-      <w:tblStyle w:val="TableGrid"/>
+      <w:tblStyle w:val="Tablaconcuadrcula"/>
       <w:tblW w:w="0" w:type="auto"/>
       <w:jc w:val="center"/>
       <w:tblBorders>
@@ -158,7 +157,7 @@
         </w:tcPr>
         <w:p>
           <w:pPr>
-            <w:pStyle w:val="Footer"/>
+            <w:pStyle w:val="Piedepgina"/>
             <w:jc w:val="center"/>
           </w:pPr>
           <w:r>
@@ -178,7 +177,7 @@
         </w:tcPr>
         <w:p>
           <w:pPr>
-            <w:pStyle w:val="Footer"/>
+            <w:pStyle w:val="Piedepgina"/>
             <w:jc w:val="center"/>
           </w:pPr>
         </w:p>
@@ -192,7 +191,7 @@
         </w:tcPr>
         <w:p>
           <w:pPr>
-            <w:pStyle w:val="Footer"/>
+            <w:pStyle w:val="Piedepgina"/>
             <w:jc w:val="center"/>
           </w:pPr>
           <w:r>
@@ -206,7 +205,7 @@
         </w:tcPr>
         <w:p>
           <w:pPr>
-            <w:pStyle w:val="Footer"/>
+            <w:pStyle w:val="Piedepgina"/>
             <w:jc w:val="center"/>
           </w:pPr>
         </w:p>
@@ -220,7 +219,7 @@
         </w:tcPr>
         <w:p>
           <w:pPr>
-            <w:pStyle w:val="Footer"/>
+            <w:pStyle w:val="Piedepgina"/>
             <w:jc w:val="center"/>
           </w:pPr>
           <w:r>
@@ -244,7 +243,7 @@
   </w:tbl>
   <w:p>
     <w:pPr>
-      <w:pStyle w:val="Footer"/>
+      <w:pStyle w:val="Piedepgina"/>
       <w:jc w:val="center"/>
     </w:pPr>
   </w:p>
@@ -252,7 +251,7 @@
 </file>
 
 <file path=word/footnotes.xml><?xml version="1.0" encoding="utf-8"?>
-<w:footnotes xmlns:wpc="http://schemas.microsoft.com/office/word/2010/wordprocessingCanvas" xmlns:cx="http://schemas.microsoft.com/office/drawing/2014/chartex" xmlns:cx1="http://schemas.microsoft.com/office/drawing/2015/9/8/chartex" xmlns:cx2="http://schemas.microsoft.com/office/drawing/2015/10/21/chartex" xmlns:cx3="http://schemas.microsoft.com/office/drawing/2016/5/9/chartex" xmlns:cx4="http://schemas.microsoft.com/office/drawing/2016/5/10/chartex" xmlns:cx5="http://schemas.microsoft.com/office/drawing/2016/5/11/chartex" xmlns:cx6="http://schemas.microsoft.com/office/drawing/2016/5/12/chartex" xmlns:cx7="http://schemas.microsoft.com/office/drawing/2016/5/13/chartex" xmlns:cx8="http://schemas.microsoft.com/office/drawing/2016/5/14/chartex" xmlns:mc="http://schemas.openxmlformats.org/markup-compatibility/2006" xmlns:aink="http://schemas.microsoft.com/office/drawing/2016/ink" xmlns:am3d="http://schemas.microsoft.com/office/drawing/2017/model3d" xmlns:o="urn:schemas-microsoft-com:office:office" xmlns:r="http://schemas.openxmlformats.org/officeDocument/2006/relationships" xmlns:m="http://schemas.openxmlformats.org/officeDocument/2006/math" xmlns:v="urn:schemas-microsoft-com:vml" xmlns:wp14="http://schemas.microsoft.com/office/word/2010/wordprocessingDrawing" xmlns:wp="http://schemas.openxmlformats.org/drawingml/2006/wordprocessingDrawing" xmlns:w10="urn:schemas-microsoft-com:office:word" xmlns:w="http://schemas.openxmlformats.org/wordprocessingml/2006/main" xmlns:w14="http://schemas.microsoft.com/office/word/2010/wordml" xmlns:w15="http://schemas.microsoft.com/office/word/2012/wordml" xmlns:w16cid="http://schemas.microsoft.com/office/word/2016/wordml/cid" xmlns:w16se="http://schemas.microsoft.com/office/word/2015/wordml/symex" xmlns:wpg="http://schemas.microsoft.com/office/word/2010/wordprocessingGroup" xmlns:wpi="http://schemas.microsoft.com/office/word/2010/wordprocessingInk" xmlns:wne="http://schemas.microsoft.com/office/word/2006/wordml" xmlns:wps="http://schemas.microsoft.com/office/word/2010/wordprocessingShape" mc:Ignorable="w14 w15 w16se w16cid wp14">
+<w:footnotes xmlns:wpc="http://schemas.microsoft.com/office/word/2010/wordprocessingCanvas" xmlns:mc="http://schemas.openxmlformats.org/markup-compatibility/2006" xmlns:o="urn:schemas-microsoft-com:office:office" xmlns:r="http://schemas.openxmlformats.org/officeDocument/2006/relationships" xmlns:m="http://schemas.openxmlformats.org/officeDocument/2006/math" xmlns:v="urn:schemas-microsoft-com:vml" xmlns:wp14="http://schemas.microsoft.com/office/word/2010/wordprocessingDrawing" xmlns:wp="http://schemas.openxmlformats.org/drawingml/2006/wordprocessingDrawing" xmlns:w10="urn:schemas-microsoft-com:office:word" xmlns:w="http://schemas.openxmlformats.org/wordprocessingml/2006/main" xmlns:w14="http://schemas.microsoft.com/office/word/2010/wordml" xmlns:w15="http://schemas.microsoft.com/office/word/2012/wordml" xmlns:wpg="http://schemas.microsoft.com/office/word/2010/wordprocessingGroup" xmlns:wpi="http://schemas.microsoft.com/office/word/2010/wordprocessingInk" xmlns:wne="http://schemas.microsoft.com/office/word/2006/wordml" xmlns:wps="http://schemas.microsoft.com/office/word/2010/wordprocessingShape" mc:Ignorable="w14 w15 wp14">
   <w:footnote w:type="separator" w:id="-1">
     <w:p>
       <w:pPr>
@@ -277,7 +276,7 @@
 </file>
 
 <file path=word/header1.xml><?xml version="1.0" encoding="utf-8"?>
-<w:hdr xmlns:wpc="http://schemas.microsoft.com/office/word/2010/wordprocessingCanvas" xmlns:cx="http://schemas.microsoft.com/office/drawing/2014/chartex" xmlns:cx1="http://schemas.microsoft.com/office/drawing/2015/9/8/chartex" xmlns:cx2="http://schemas.microsoft.com/office/drawing/2015/10/21/chartex" xmlns:cx3="http://schemas.microsoft.com/office/drawing/2016/5/9/chartex" xmlns:cx4="http://schemas.microsoft.com/office/drawing/2016/5/10/chartex" xmlns:cx5="http://schemas.microsoft.com/office/drawing/2016/5/11/chartex" xmlns:cx6="http://schemas.microsoft.com/office/drawing/2016/5/12/chartex" xmlns:cx7="http://schemas.microsoft.com/office/drawing/2016/5/13/chartex" xmlns:cx8="http://schemas.microsoft.com/office/drawing/2016/5/14/chartex" xmlns:mc="http://schemas.openxmlformats.org/markup-compatibility/2006" xmlns:aink="http://schemas.microsoft.com/office/drawing/2016/ink" xmlns:am3d="http://schemas.microsoft.com/office/drawing/2017/model3d" xmlns:o="urn:schemas-microsoft-com:office:office" xmlns:r="http://schemas.openxmlformats.org/officeDocument/2006/relationships" xmlns:m="http://schemas.openxmlformats.org/officeDocument/2006/math" xmlns:v="urn:schemas-microsoft-com:vml" xmlns:wp14="http://schemas.microsoft.com/office/word/2010/wordprocessingDrawing" xmlns:wp="http://schemas.openxmlformats.org/drawingml/2006/wordprocessingDrawing" xmlns:w10="urn:schemas-microsoft-com:office:word" xmlns:w="http://schemas.openxmlformats.org/wordprocessingml/2006/main" xmlns:w14="http://schemas.microsoft.com/office/word/2010/wordml" xmlns:w15="http://schemas.microsoft.com/office/word/2012/wordml" xmlns:w16cid="http://schemas.microsoft.com/office/word/2016/wordml/cid" xmlns:w16se="http://schemas.microsoft.com/office/word/2015/wordml/symex" xmlns:wpg="http://schemas.microsoft.com/office/word/2010/wordprocessingGroup" xmlns:wpi="http://schemas.microsoft.com/office/word/2010/wordprocessingInk" xmlns:wne="http://schemas.microsoft.com/office/word/2006/wordml" xmlns:wps="http://schemas.microsoft.com/office/word/2010/wordprocessingShape" mc:Ignorable="w14 w15 w16se w16cid wp14">
+<w:hdr xmlns:wpc="http://schemas.microsoft.com/office/word/2010/wordprocessingCanvas" xmlns:mc="http://schemas.openxmlformats.org/markup-compatibility/2006" xmlns:o="urn:schemas-microsoft-com:office:office" xmlns:r="http://schemas.openxmlformats.org/officeDocument/2006/relationships" xmlns:m="http://schemas.openxmlformats.org/officeDocument/2006/math" xmlns:v="urn:schemas-microsoft-com:vml" xmlns:wp14="http://schemas.microsoft.com/office/word/2010/wordprocessingDrawing" xmlns:wp="http://schemas.openxmlformats.org/drawingml/2006/wordprocessingDrawing" xmlns:w10="urn:schemas-microsoft-com:office:word" xmlns:w="http://schemas.openxmlformats.org/wordprocessingml/2006/main" xmlns:w14="http://schemas.microsoft.com/office/word/2010/wordml" xmlns:w15="http://schemas.microsoft.com/office/word/2012/wordml" xmlns:wpg="http://schemas.microsoft.com/office/word/2010/wordprocessingGroup" xmlns:wpi="http://schemas.microsoft.com/office/word/2010/wordprocessingInk" xmlns:wne="http://schemas.microsoft.com/office/word/2006/wordml" xmlns:wps="http://schemas.microsoft.com/office/word/2010/wordprocessingShape" mc:Ignorable="w14 w15 wp14">
   <w:sdt>
     <w:sdtPr>
       <w:id w:val="-1318336367"/>
@@ -290,7 +289,7 @@
     <w:sdtContent>
       <w:p>
         <w:pPr>
-          <w:pStyle w:val="Header"/>
+          <w:pStyle w:val="Encabezado"/>
           <w:jc w:val="right"/>
         </w:pPr>
         <w:r>
@@ -388,14 +387,14 @@
   </w:sdt>
   <w:p>
     <w:pPr>
-      <w:pStyle w:val="Header"/>
+      <w:pStyle w:val="Encabezado"/>
     </w:pPr>
   </w:p>
 </w:hdr>
 </file>
 
 <file path=word/numbering.xml><?xml version="1.0" encoding="utf-8"?>
-<w:numbering xmlns:wpc="http://schemas.microsoft.com/office/word/2010/wordprocessingCanvas" xmlns:cx="http://schemas.microsoft.com/office/drawing/2014/chartex" xmlns:cx1="http://schemas.microsoft.com/office/drawing/2015/9/8/chartex" xmlns:cx2="http://schemas.microsoft.com/office/drawing/2015/10/21/chartex" xmlns:cx3="http://schemas.microsoft.com/office/drawing/2016/5/9/chartex" xmlns:cx4="http://schemas.microsoft.com/office/drawing/2016/5/10/chartex" xmlns:cx5="http://schemas.microsoft.com/office/drawing/2016/5/11/chartex" xmlns:cx6="http://schemas.microsoft.com/office/drawing/2016/5/12/chartex" xmlns:cx7="http://schemas.microsoft.com/office/drawing/2016/5/13/chartex" xmlns:cx8="http://schemas.microsoft.com/office/drawing/2016/5/14/chartex" xmlns:mc="http://schemas.openxmlformats.org/markup-compatibility/2006" xmlns:aink="http://schemas.microsoft.com/office/drawing/2016/ink" xmlns:am3d="http://schemas.microsoft.com/office/drawing/2017/model3d" xmlns:o="urn:schemas-microsoft-com:office:office" xmlns:r="http://schemas.openxmlformats.org/officeDocument/2006/relationships" xmlns:m="http://schemas.openxmlformats.org/officeDocument/2006/math" xmlns:v="urn:schemas-microsoft-com:vml" xmlns:wp14="http://schemas.microsoft.com/office/word/2010/wordprocessingDrawing" xmlns:wp="http://schemas.openxmlformats.org/drawingml/2006/wordprocessingDrawing" xmlns:w10="urn:schemas-microsoft-com:office:word" xmlns:w="http://schemas.openxmlformats.org/wordprocessingml/2006/main" xmlns:w14="http://schemas.microsoft.com/office/word/2010/wordml" xmlns:w15="http://schemas.microsoft.com/office/word/2012/wordml" xmlns:w16cid="http://schemas.microsoft.com/office/word/2016/wordml/cid" xmlns:w16se="http://schemas.microsoft.com/office/word/2015/wordml/symex" xmlns:wpg="http://schemas.microsoft.com/office/word/2010/wordprocessingGroup" xmlns:wpi="http://schemas.microsoft.com/office/word/2010/wordprocessingInk" xmlns:wne="http://schemas.microsoft.com/office/word/2006/wordml" xmlns:wps="http://schemas.microsoft.com/office/word/2010/wordprocessingShape" mc:Ignorable="w14 w15 w16se w16cid wp14">
+<w:numbering xmlns:wpc="http://schemas.microsoft.com/office/word/2010/wordprocessingCanvas" xmlns:mc="http://schemas.openxmlformats.org/markup-compatibility/2006" xmlns:o="urn:schemas-microsoft-com:office:office" xmlns:r="http://schemas.openxmlformats.org/officeDocument/2006/relationships" xmlns:m="http://schemas.openxmlformats.org/officeDocument/2006/math" xmlns:v="urn:schemas-microsoft-com:vml" xmlns:wp14="http://schemas.microsoft.com/office/word/2010/wordprocessingDrawing" xmlns:wp="http://schemas.openxmlformats.org/drawingml/2006/wordprocessingDrawing" xmlns:w10="urn:schemas-microsoft-com:office:word" xmlns:w="http://schemas.openxmlformats.org/wordprocessingml/2006/main" xmlns:w14="http://schemas.microsoft.com/office/word/2010/wordml" xmlns:w15="http://schemas.microsoft.com/office/word/2012/wordml" xmlns:wpg="http://schemas.microsoft.com/office/word/2010/wordprocessingGroup" xmlns:wpi="http://schemas.microsoft.com/office/word/2010/wordprocessingInk" xmlns:wne="http://schemas.microsoft.com/office/word/2006/wordml" xmlns:wps="http://schemas.microsoft.com/office/word/2010/wordprocessingShape" mc:Ignorable="w14 w15 wp14">
   <w:abstractNum w:abstractNumId="0" w15:restartNumberingAfterBreak="0">
     <w:nsid w:val="01F40CEE"/>
     <w:multiLevelType w:val="hybridMultilevel"/>
@@ -516,7 +515,7 @@
     <w:lvl w:ilvl="0">
       <w:start w:val="1"/>
       <w:numFmt w:val="decimal"/>
-      <w:pStyle w:val="Heading1"/>
+      <w:pStyle w:val="Ttulo1"/>
       <w:lvlText w:val="%1"/>
       <w:lvlJc w:val="left"/>
       <w:pPr>
@@ -526,7 +525,7 @@
     <w:lvl w:ilvl="1">
       <w:start w:val="1"/>
       <w:numFmt w:val="decimal"/>
-      <w:pStyle w:val="Heading2"/>
+      <w:pStyle w:val="Ttulo2"/>
       <w:lvlText w:val="%1.%2"/>
       <w:lvlJc w:val="left"/>
       <w:pPr>
@@ -536,7 +535,7 @@
     <w:lvl w:ilvl="2">
       <w:start w:val="1"/>
       <w:numFmt w:val="decimal"/>
-      <w:pStyle w:val="Heading3"/>
+      <w:pStyle w:val="Ttulo3"/>
       <w:lvlText w:val="%1.%2.%3"/>
       <w:lvlJc w:val="left"/>
       <w:pPr>
@@ -546,7 +545,7 @@
     <w:lvl w:ilvl="3">
       <w:start w:val="1"/>
       <w:numFmt w:val="decimal"/>
-      <w:pStyle w:val="Heading4"/>
+      <w:pStyle w:val="Ttulo4"/>
       <w:lvlText w:val="%1.%2.%3.%4"/>
       <w:lvlJc w:val="left"/>
       <w:pPr>
@@ -556,7 +555,7 @@
     <w:lvl w:ilvl="4">
       <w:start w:val="1"/>
       <w:numFmt w:val="decimal"/>
-      <w:pStyle w:val="Heading5"/>
+      <w:pStyle w:val="Ttulo5"/>
       <w:lvlText w:val="%1.%2.%3.%4.%5"/>
       <w:lvlJc w:val="left"/>
       <w:pPr>
@@ -566,7 +565,7 @@
     <w:lvl w:ilvl="5">
       <w:start w:val="1"/>
       <w:numFmt w:val="decimal"/>
-      <w:pStyle w:val="Heading6"/>
+      <w:pStyle w:val="Ttulo6"/>
       <w:lvlText w:val="%1.%2.%3.%4.%5.%6"/>
       <w:lvlJc w:val="left"/>
       <w:pPr>
@@ -576,7 +575,7 @@
     <w:lvl w:ilvl="6">
       <w:start w:val="1"/>
       <w:numFmt w:val="decimal"/>
-      <w:pStyle w:val="Heading7"/>
+      <w:pStyle w:val="Ttulo7"/>
       <w:lvlText w:val="%1.%2.%3.%4.%5.%6.%7"/>
       <w:lvlJc w:val="left"/>
       <w:pPr>
@@ -586,7 +585,7 @@
     <w:lvl w:ilvl="7">
       <w:start w:val="1"/>
       <w:numFmt w:val="decimal"/>
-      <w:pStyle w:val="Heading8"/>
+      <w:pStyle w:val="Ttulo8"/>
       <w:lvlText w:val="%1.%2.%3.%4.%5.%6.%7.%8"/>
       <w:lvlJc w:val="left"/>
       <w:pPr>
@@ -596,7 +595,7 @@
     <w:lvl w:ilvl="8">
       <w:start w:val="1"/>
       <w:numFmt w:val="decimal"/>
-      <w:pStyle w:val="Heading9"/>
+      <w:pStyle w:val="Ttulo9"/>
       <w:lvlText w:val="%1.%2.%3.%4.%5.%6.%7.%8.%9"/>
       <w:lvlJc w:val="left"/>
       <w:pPr>
@@ -873,7 +872,7 @@
 </file>
 
 <file path=word/styles.xml><?xml version="1.0" encoding="utf-8"?>
-<w:styles xmlns:mc="http://schemas.openxmlformats.org/markup-compatibility/2006" xmlns:r="http://schemas.openxmlformats.org/officeDocument/2006/relationships" xmlns:w="http://schemas.openxmlformats.org/wordprocessingml/2006/main" xmlns:w14="http://schemas.microsoft.com/office/word/2010/wordml" xmlns:w15="http://schemas.microsoft.com/office/word/2012/wordml" xmlns:w16cid="http://schemas.microsoft.com/office/word/2016/wordml/cid" xmlns:w16se="http://schemas.microsoft.com/office/word/2015/wordml/symex" mc:Ignorable="w14 w15 w16se w16cid">
+<w:styles xmlns:mc="http://schemas.openxmlformats.org/markup-compatibility/2006" xmlns:r="http://schemas.openxmlformats.org/officeDocument/2006/relationships" xmlns:w="http://schemas.openxmlformats.org/wordprocessingml/2006/main" xmlns:w14="http://schemas.microsoft.com/office/word/2010/wordml" xmlns:w15="http://schemas.microsoft.com/office/word/2012/wordml" mc:Ignorable="w14 w15">
   <w:docDefaults>
     <w:rPrDefault>
       <w:rPr>
@@ -889,7 +888,7 @@
       </w:pPr>
     </w:pPrDefault>
   </w:docDefaults>
-  <w:latentStyles w:defLockedState="0" w:defUIPriority="99" w:defSemiHidden="0" w:defUnhideWhenUsed="0" w:defQFormat="0" w:count="375">
+  <w:latentStyles w:defLockedState="0" w:defUIPriority="99" w:defSemiHidden="0" w:defUnhideWhenUsed="0" w:defQFormat="0" w:count="371">
     <w:lsdException w:name="Normal" w:uiPriority="0" w:qFormat="1"/>
     <w:lsdException w:name="heading 1" w:uiPriority="9" w:qFormat="1"/>
     <w:lsdException w:name="heading 2" w:semiHidden="1" w:uiPriority="9" w:unhideWhenUsed="1" w:qFormat="1"/>
@@ -1261,21 +1260,17 @@
     <w:lsdException w:name="List Table 5 Dark Accent 6" w:uiPriority="50"/>
     <w:lsdException w:name="List Table 6 Colorful Accent 6" w:uiPriority="51"/>
     <w:lsdException w:name="List Table 7 Colorful Accent 6" w:uiPriority="52"/>
-    <w:lsdException w:name="Mention" w:semiHidden="1" w:unhideWhenUsed="1"/>
-    <w:lsdException w:name="Smart Hyperlink" w:semiHidden="1" w:unhideWhenUsed="1"/>
-    <w:lsdException w:name="Hashtag" w:semiHidden="1" w:unhideWhenUsed="1"/>
-    <w:lsdException w:name="Unresolved Mention" w:semiHidden="1" w:unhideWhenUsed="1"/>
   </w:latentStyles>
   <w:style w:type="paragraph" w:default="1" w:styleId="Normal">
     <w:name w:val="Normal"/>
     <w:qFormat/>
     <w:rsid w:val="00EB3DDB"/>
   </w:style>
-  <w:style w:type="paragraph" w:styleId="Heading1">
+  <w:style w:type="paragraph" w:styleId="Ttulo1">
     <w:name w:val="heading 1"/>
     <w:basedOn w:val="Normal"/>
     <w:next w:val="Normal"/>
-    <w:link w:val="Heading1Char"/>
+    <w:link w:val="Ttulo1Car"/>
     <w:uiPriority w:val="9"/>
     <w:qFormat/>
     <w:rsid w:val="00EB3DDB"/>
@@ -1301,11 +1296,11 @@
       <w:szCs w:val="36"/>
     </w:rPr>
   </w:style>
-  <w:style w:type="paragraph" w:styleId="Heading2">
+  <w:style w:type="paragraph" w:styleId="Ttulo2">
     <w:name w:val="heading 2"/>
     <w:basedOn w:val="Normal"/>
     <w:next w:val="Normal"/>
-    <w:link w:val="Heading2Char"/>
+    <w:link w:val="Ttulo2Car"/>
     <w:uiPriority w:val="9"/>
     <w:unhideWhenUsed/>
     <w:qFormat/>
@@ -1330,11 +1325,11 @@
       <w:szCs w:val="28"/>
     </w:rPr>
   </w:style>
-  <w:style w:type="paragraph" w:styleId="Heading3">
+  <w:style w:type="paragraph" w:styleId="Ttulo3">
     <w:name w:val="heading 3"/>
     <w:basedOn w:val="Normal"/>
     <w:next w:val="Normal"/>
-    <w:link w:val="Heading3Char"/>
+    <w:link w:val="Ttulo3Car"/>
     <w:uiPriority w:val="9"/>
     <w:semiHidden/>
     <w:unhideWhenUsed/>
@@ -1357,11 +1352,11 @@
       <w:color w:val="000000" w:themeColor="text1"/>
     </w:rPr>
   </w:style>
-  <w:style w:type="paragraph" w:styleId="Heading4">
+  <w:style w:type="paragraph" w:styleId="Ttulo4">
     <w:name w:val="heading 4"/>
     <w:basedOn w:val="Normal"/>
     <w:next w:val="Normal"/>
-    <w:link w:val="Heading4Char"/>
+    <w:link w:val="Ttulo4Car"/>
     <w:uiPriority w:val="9"/>
     <w:semiHidden/>
     <w:unhideWhenUsed/>
@@ -1386,11 +1381,11 @@
       <w:color w:val="000000" w:themeColor="text1"/>
     </w:rPr>
   </w:style>
-  <w:style w:type="paragraph" w:styleId="Heading5">
+  <w:style w:type="paragraph" w:styleId="Ttulo5">
     <w:name w:val="heading 5"/>
     <w:basedOn w:val="Normal"/>
     <w:next w:val="Normal"/>
-    <w:link w:val="Heading5Char"/>
+    <w:link w:val="Ttulo5Car"/>
     <w:uiPriority w:val="9"/>
     <w:semiHidden/>
     <w:unhideWhenUsed/>
@@ -1411,11 +1406,11 @@
       <w:color w:val="323E4F" w:themeColor="text2" w:themeShade="BF"/>
     </w:rPr>
   </w:style>
-  <w:style w:type="paragraph" w:styleId="Heading6">
+  <w:style w:type="paragraph" w:styleId="Ttulo6">
     <w:name w:val="heading 6"/>
     <w:basedOn w:val="Normal"/>
     <w:next w:val="Normal"/>
-    <w:link w:val="Heading6Char"/>
+    <w:link w:val="Ttulo6Car"/>
     <w:uiPriority w:val="9"/>
     <w:semiHidden/>
     <w:unhideWhenUsed/>
@@ -1438,11 +1433,11 @@
       <w:color w:val="323E4F" w:themeColor="text2" w:themeShade="BF"/>
     </w:rPr>
   </w:style>
-  <w:style w:type="paragraph" w:styleId="Heading7">
+  <w:style w:type="paragraph" w:styleId="Ttulo7">
     <w:name w:val="heading 7"/>
     <w:basedOn w:val="Normal"/>
     <w:next w:val="Normal"/>
-    <w:link w:val="Heading7Char"/>
+    <w:link w:val="Ttulo7Car"/>
     <w:uiPriority w:val="9"/>
     <w:semiHidden/>
     <w:unhideWhenUsed/>
@@ -1465,11 +1460,11 @@
       <w:color w:val="404040" w:themeColor="text1" w:themeTint="BF"/>
     </w:rPr>
   </w:style>
-  <w:style w:type="paragraph" w:styleId="Heading8">
+  <w:style w:type="paragraph" w:styleId="Ttulo8">
     <w:name w:val="heading 8"/>
     <w:basedOn w:val="Normal"/>
     <w:next w:val="Normal"/>
-    <w:link w:val="Heading8Char"/>
+    <w:link w:val="Ttulo8Car"/>
     <w:uiPriority w:val="9"/>
     <w:semiHidden/>
     <w:unhideWhenUsed/>
@@ -1492,11 +1487,11 @@
       <w:szCs w:val="20"/>
     </w:rPr>
   </w:style>
-  <w:style w:type="paragraph" w:styleId="Heading9">
+  <w:style w:type="paragraph" w:styleId="Ttulo9">
     <w:name w:val="heading 9"/>
     <w:basedOn w:val="Normal"/>
     <w:next w:val="Normal"/>
-    <w:link w:val="Heading9Char"/>
+    <w:link w:val="Ttulo9Car"/>
     <w:uiPriority w:val="9"/>
     <w:semiHidden/>
     <w:unhideWhenUsed/>
@@ -1521,13 +1516,13 @@
       <w:szCs w:val="20"/>
     </w:rPr>
   </w:style>
-  <w:style w:type="character" w:default="1" w:styleId="DefaultParagraphFont">
+  <w:style w:type="character" w:default="1" w:styleId="Fuentedeprrafopredeter">
     <w:name w:val="Default Paragraph Font"/>
     <w:uiPriority w:val="1"/>
     <w:semiHidden/>
     <w:unhideWhenUsed/>
   </w:style>
-  <w:style w:type="table" w:default="1" w:styleId="TableNormal">
+  <w:style w:type="table" w:default="1" w:styleId="Tablanormal">
     <w:name w:val="Normal Table"/>
     <w:uiPriority w:val="99"/>
     <w:semiHidden/>
@@ -1542,17 +1537,17 @@
       </w:tblCellMar>
     </w:tblPr>
   </w:style>
-  <w:style w:type="numbering" w:default="1" w:styleId="NoList">
+  <w:style w:type="numbering" w:default="1" w:styleId="Sinlista">
     <w:name w:val="No List"/>
     <w:uiPriority w:val="99"/>
     <w:semiHidden/>
     <w:unhideWhenUsed/>
   </w:style>
-  <w:style w:type="paragraph" w:styleId="Title">
+  <w:style w:type="paragraph" w:styleId="Puesto">
     <w:name w:val="Title"/>
     <w:basedOn w:val="Normal"/>
     <w:next w:val="Normal"/>
-    <w:link w:val="TitleChar"/>
+    <w:link w:val="PuestoCar"/>
     <w:uiPriority w:val="10"/>
     <w:qFormat/>
     <w:rsid w:val="00EB3DDB"/>
@@ -1567,10 +1562,10 @@
       <w:szCs w:val="56"/>
     </w:rPr>
   </w:style>
-  <w:style w:type="character" w:customStyle="1" w:styleId="TitleChar">
-    <w:name w:val="Title Char"/>
-    <w:basedOn w:val="DefaultParagraphFont"/>
-    <w:link w:val="Title"/>
+  <w:style w:type="character" w:customStyle="1" w:styleId="PuestoCar">
+    <w:name w:val="Puesto Car"/>
+    <w:basedOn w:val="Fuentedeprrafopredeter"/>
+    <w:link w:val="Puesto"/>
     <w:uiPriority w:val="10"/>
     <w:rsid w:val="00EB3DDB"/>
     <w:rPr>
@@ -1580,10 +1575,10 @@
       <w:szCs w:val="56"/>
     </w:rPr>
   </w:style>
-  <w:style w:type="character" w:customStyle="1" w:styleId="Heading1Char">
-    <w:name w:val="Heading 1 Char"/>
-    <w:basedOn w:val="DefaultParagraphFont"/>
-    <w:link w:val="Heading1"/>
+  <w:style w:type="character" w:customStyle="1" w:styleId="Ttulo1Car">
+    <w:name w:val="Título 1 Car"/>
+    <w:basedOn w:val="Fuentedeprrafopredeter"/>
+    <w:link w:val="Ttulo1"/>
     <w:uiPriority w:val="9"/>
     <w:rsid w:val="00EB3DDB"/>
     <w:rPr>
@@ -1596,10 +1591,10 @@
       <w:szCs w:val="36"/>
     </w:rPr>
   </w:style>
-  <w:style w:type="character" w:customStyle="1" w:styleId="Heading2Char">
-    <w:name w:val="Heading 2 Char"/>
-    <w:basedOn w:val="DefaultParagraphFont"/>
-    <w:link w:val="Heading2"/>
+  <w:style w:type="character" w:customStyle="1" w:styleId="Ttulo2Car">
+    <w:name w:val="Título 2 Car"/>
+    <w:basedOn w:val="Fuentedeprrafopredeter"/>
+    <w:link w:val="Ttulo2"/>
     <w:uiPriority w:val="9"/>
     <w:rsid w:val="00EB3DDB"/>
     <w:rPr>
@@ -1614,13 +1609,13 @@
   </w:style>
   <w:style w:type="character" w:customStyle="1" w:styleId="st">
     <w:name w:val="st"/>
-    <w:basedOn w:val="DefaultParagraphFont"/>
+    <w:basedOn w:val="Fuentedeprrafopredeter"/>
     <w:rsid w:val="00937004"/>
   </w:style>
-  <w:style w:type="character" w:customStyle="1" w:styleId="Heading3Char">
-    <w:name w:val="Heading 3 Char"/>
-    <w:basedOn w:val="DefaultParagraphFont"/>
-    <w:link w:val="Heading3"/>
+  <w:style w:type="character" w:customStyle="1" w:styleId="Ttulo3Car">
+    <w:name w:val="Título 3 Car"/>
+    <w:basedOn w:val="Fuentedeprrafopredeter"/>
+    <w:link w:val="Ttulo3"/>
     <w:uiPriority w:val="9"/>
     <w:semiHidden/>
     <w:rsid w:val="00EB3DDB"/>
@@ -1631,10 +1626,10 @@
       <w:color w:val="000000" w:themeColor="text1"/>
     </w:rPr>
   </w:style>
-  <w:style w:type="character" w:customStyle="1" w:styleId="Heading4Char">
-    <w:name w:val="Heading 4 Char"/>
-    <w:basedOn w:val="DefaultParagraphFont"/>
-    <w:link w:val="Heading4"/>
+  <w:style w:type="character" w:customStyle="1" w:styleId="Ttulo4Car">
+    <w:name w:val="Título 4 Car"/>
+    <w:basedOn w:val="Fuentedeprrafopredeter"/>
+    <w:link w:val="Ttulo4"/>
     <w:uiPriority w:val="9"/>
     <w:semiHidden/>
     <w:rsid w:val="00EB3DDB"/>
@@ -1647,10 +1642,10 @@
       <w:color w:val="000000" w:themeColor="text1"/>
     </w:rPr>
   </w:style>
-  <w:style w:type="character" w:customStyle="1" w:styleId="Heading5Char">
-    <w:name w:val="Heading 5 Char"/>
-    <w:basedOn w:val="DefaultParagraphFont"/>
-    <w:link w:val="Heading5"/>
+  <w:style w:type="character" w:customStyle="1" w:styleId="Ttulo5Car">
+    <w:name w:val="Título 5 Car"/>
+    <w:basedOn w:val="Fuentedeprrafopredeter"/>
+    <w:link w:val="Ttulo5"/>
     <w:uiPriority w:val="9"/>
     <w:semiHidden/>
     <w:rsid w:val="00EB3DDB"/>
@@ -1659,10 +1654,10 @@
       <w:color w:val="323E4F" w:themeColor="text2" w:themeShade="BF"/>
     </w:rPr>
   </w:style>
-  <w:style w:type="character" w:customStyle="1" w:styleId="Heading6Char">
-    <w:name w:val="Heading 6 Char"/>
-    <w:basedOn w:val="DefaultParagraphFont"/>
-    <w:link w:val="Heading6"/>
+  <w:style w:type="character" w:customStyle="1" w:styleId="Ttulo6Car">
+    <w:name w:val="Título 6 Car"/>
+    <w:basedOn w:val="Fuentedeprrafopredeter"/>
+    <w:link w:val="Ttulo6"/>
     <w:uiPriority w:val="9"/>
     <w:semiHidden/>
     <w:rsid w:val="00EB3DDB"/>
@@ -1673,10 +1668,10 @@
       <w:color w:val="323E4F" w:themeColor="text2" w:themeShade="BF"/>
     </w:rPr>
   </w:style>
-  <w:style w:type="character" w:customStyle="1" w:styleId="Heading7Char">
-    <w:name w:val="Heading 7 Char"/>
-    <w:basedOn w:val="DefaultParagraphFont"/>
-    <w:link w:val="Heading7"/>
+  <w:style w:type="character" w:customStyle="1" w:styleId="Ttulo7Car">
+    <w:name w:val="Título 7 Car"/>
+    <w:basedOn w:val="Fuentedeprrafopredeter"/>
+    <w:link w:val="Ttulo7"/>
     <w:uiPriority w:val="9"/>
     <w:semiHidden/>
     <w:rsid w:val="00EB3DDB"/>
@@ -1687,10 +1682,10 @@
       <w:color w:val="404040" w:themeColor="text1" w:themeTint="BF"/>
     </w:rPr>
   </w:style>
-  <w:style w:type="character" w:customStyle="1" w:styleId="Heading8Char">
-    <w:name w:val="Heading 8 Char"/>
-    <w:basedOn w:val="DefaultParagraphFont"/>
-    <w:link w:val="Heading8"/>
+  <w:style w:type="character" w:customStyle="1" w:styleId="Ttulo8Car">
+    <w:name w:val="Título 8 Car"/>
+    <w:basedOn w:val="Fuentedeprrafopredeter"/>
+    <w:link w:val="Ttulo8"/>
     <w:uiPriority w:val="9"/>
     <w:semiHidden/>
     <w:rsid w:val="00EB3DDB"/>
@@ -1701,10 +1696,10 @@
       <w:szCs w:val="20"/>
     </w:rPr>
   </w:style>
-  <w:style w:type="character" w:customStyle="1" w:styleId="Heading9Char">
-    <w:name w:val="Heading 9 Char"/>
-    <w:basedOn w:val="DefaultParagraphFont"/>
-    <w:link w:val="Heading9"/>
+  <w:style w:type="character" w:customStyle="1" w:styleId="Ttulo9Car">
+    <w:name w:val="Título 9 Car"/>
+    <w:basedOn w:val="Fuentedeprrafopredeter"/>
+    <w:link w:val="Ttulo9"/>
     <w:uiPriority w:val="9"/>
     <w:semiHidden/>
     <w:rsid w:val="00EB3DDB"/>
@@ -1717,7 +1712,7 @@
       <w:szCs w:val="20"/>
     </w:rPr>
   </w:style>
-  <w:style w:type="paragraph" w:styleId="Caption">
+  <w:style w:type="paragraph" w:styleId="Descripcin">
     <w:name w:val="caption"/>
     <w:basedOn w:val="Normal"/>
     <w:next w:val="Normal"/>
@@ -1737,11 +1732,11 @@
       <w:szCs w:val="18"/>
     </w:rPr>
   </w:style>
-  <w:style w:type="paragraph" w:styleId="Subtitle">
+  <w:style w:type="paragraph" w:styleId="Subttulo">
     <w:name w:val="Subtitle"/>
     <w:basedOn w:val="Normal"/>
     <w:next w:val="Normal"/>
-    <w:link w:val="SubtitleChar"/>
+    <w:link w:val="SubttuloCar"/>
     <w:uiPriority w:val="11"/>
     <w:qFormat/>
     <w:rsid w:val="00EB3DDB"/>
@@ -1755,10 +1750,10 @@
       <w:spacing w:val="10"/>
     </w:rPr>
   </w:style>
-  <w:style w:type="character" w:customStyle="1" w:styleId="SubtitleChar">
-    <w:name w:val="Subtitle Char"/>
-    <w:basedOn w:val="DefaultParagraphFont"/>
-    <w:link w:val="Subtitle"/>
+  <w:style w:type="character" w:customStyle="1" w:styleId="SubttuloCar">
+    <w:name w:val="Subtítulo Car"/>
+    <w:basedOn w:val="Fuentedeprrafopredeter"/>
+    <w:link w:val="Subttulo"/>
     <w:uiPriority w:val="11"/>
     <w:rsid w:val="00EB3DDB"/>
     <w:rPr>
@@ -1766,9 +1761,9 @@
       <w:spacing w:val="10"/>
     </w:rPr>
   </w:style>
-  <w:style w:type="character" w:styleId="Strong">
+  <w:style w:type="character" w:styleId="Textoennegrita">
     <w:name w:val="Strong"/>
-    <w:basedOn w:val="DefaultParagraphFont"/>
+    <w:basedOn w:val="Fuentedeprrafopredeter"/>
     <w:uiPriority w:val="22"/>
     <w:qFormat/>
     <w:rsid w:val="00EB3DDB"/>
@@ -1778,9 +1773,9 @@
       <w:color w:val="000000" w:themeColor="text1"/>
     </w:rPr>
   </w:style>
-  <w:style w:type="character" w:styleId="Emphasis">
+  <w:style w:type="character" w:styleId="nfasis">
     <w:name w:val="Emphasis"/>
-    <w:basedOn w:val="DefaultParagraphFont"/>
+    <w:basedOn w:val="Fuentedeprrafopredeter"/>
     <w:uiPriority w:val="20"/>
     <w:qFormat/>
     <w:rsid w:val="00EB3DDB"/>
@@ -1790,7 +1785,7 @@
       <w:color w:val="auto"/>
     </w:rPr>
   </w:style>
-  <w:style w:type="paragraph" w:styleId="NoSpacing">
+  <w:style w:type="paragraph" w:styleId="Sinespaciado">
     <w:name w:val="No Spacing"/>
     <w:uiPriority w:val="1"/>
     <w:qFormat/>
@@ -1799,11 +1794,11 @@
       <w:spacing w:after="0" w:line="240" w:lineRule="auto"/>
     </w:pPr>
   </w:style>
-  <w:style w:type="paragraph" w:styleId="Quote">
+  <w:style w:type="paragraph" w:styleId="Cita">
     <w:name w:val="Quote"/>
     <w:basedOn w:val="Normal"/>
     <w:next w:val="Normal"/>
-    <w:link w:val="QuoteChar"/>
+    <w:link w:val="CitaCar"/>
     <w:uiPriority w:val="29"/>
     <w:qFormat/>
     <w:rsid w:val="00EB3DDB"/>
@@ -1817,10 +1812,10 @@
       <w:color w:val="000000" w:themeColor="text1"/>
     </w:rPr>
   </w:style>
-  <w:style w:type="character" w:customStyle="1" w:styleId="QuoteChar">
-    <w:name w:val="Quote Char"/>
-    <w:basedOn w:val="DefaultParagraphFont"/>
-    <w:link w:val="Quote"/>
+  <w:style w:type="character" w:customStyle="1" w:styleId="CitaCar">
+    <w:name w:val="Cita Car"/>
+    <w:basedOn w:val="Fuentedeprrafopredeter"/>
+    <w:link w:val="Cita"/>
     <w:uiPriority w:val="29"/>
     <w:rsid w:val="00EB3DDB"/>
     <w:rPr>
@@ -1829,11 +1824,11 @@
       <w:color w:val="000000" w:themeColor="text1"/>
     </w:rPr>
   </w:style>
-  <w:style w:type="paragraph" w:styleId="IntenseQuote">
+  <w:style w:type="paragraph" w:styleId="Citadestacada">
     <w:name w:val="Intense Quote"/>
     <w:basedOn w:val="Normal"/>
     <w:next w:val="Normal"/>
-    <w:link w:val="IntenseQuoteChar"/>
+    <w:link w:val="CitadestacadaCar"/>
     <w:uiPriority w:val="30"/>
     <w:qFormat/>
     <w:rsid w:val="00EB3DDB"/>
@@ -1851,10 +1846,10 @@
       <w:color w:val="000000" w:themeColor="text1"/>
     </w:rPr>
   </w:style>
-  <w:style w:type="character" w:customStyle="1" w:styleId="IntenseQuoteChar">
-    <w:name w:val="Intense Quote Char"/>
-    <w:basedOn w:val="DefaultParagraphFont"/>
-    <w:link w:val="IntenseQuote"/>
+  <w:style w:type="character" w:customStyle="1" w:styleId="CitadestacadaCar">
+    <w:name w:val="Cita destacada Car"/>
+    <w:basedOn w:val="Fuentedeprrafopredeter"/>
+    <w:link w:val="Citadestacada"/>
     <w:uiPriority w:val="30"/>
     <w:rsid w:val="00EB3DDB"/>
     <w:rPr>
@@ -1862,9 +1857,9 @@
       <w:shd w:val="clear" w:color="auto" w:fill="F2F2F2" w:themeFill="background1" w:themeFillShade="F2"/>
     </w:rPr>
   </w:style>
-  <w:style w:type="character" w:styleId="SubtleEmphasis">
+  <w:style w:type="character" w:styleId="nfasissutil">
     <w:name w:val="Subtle Emphasis"/>
-    <w:basedOn w:val="DefaultParagraphFont"/>
+    <w:basedOn w:val="Fuentedeprrafopredeter"/>
     <w:uiPriority w:val="19"/>
     <w:qFormat/>
     <w:rsid w:val="00EB3DDB"/>
@@ -1874,9 +1869,9 @@
       <w:color w:val="404040" w:themeColor="text1" w:themeTint="BF"/>
     </w:rPr>
   </w:style>
-  <w:style w:type="character" w:styleId="IntenseEmphasis">
+  <w:style w:type="character" w:styleId="nfasisintenso">
     <w:name w:val="Intense Emphasis"/>
-    <w:basedOn w:val="DefaultParagraphFont"/>
+    <w:basedOn w:val="Fuentedeprrafopredeter"/>
     <w:uiPriority w:val="21"/>
     <w:qFormat/>
     <w:rsid w:val="00EB3DDB"/>
@@ -1888,9 +1883,9 @@
       <w:caps/>
     </w:rPr>
   </w:style>
-  <w:style w:type="character" w:styleId="SubtleReference">
+  <w:style w:type="character" w:styleId="Referenciasutil">
     <w:name w:val="Subtle Reference"/>
-    <w:basedOn w:val="DefaultParagraphFont"/>
+    <w:basedOn w:val="Fuentedeprrafopredeter"/>
     <w:uiPriority w:val="31"/>
     <w:qFormat/>
     <w:rsid w:val="00EB3DDB"/>
@@ -1900,9 +1895,9 @@
       <w:u w:val="single" w:color="7F7F7F" w:themeColor="text1" w:themeTint="80"/>
     </w:rPr>
   </w:style>
-  <w:style w:type="character" w:styleId="IntenseReference">
+  <w:style w:type="character" w:styleId="Referenciaintensa">
     <w:name w:val="Intense Reference"/>
-    <w:basedOn w:val="DefaultParagraphFont"/>
+    <w:basedOn w:val="Fuentedeprrafopredeter"/>
     <w:uiPriority w:val="32"/>
     <w:qFormat/>
     <w:rsid w:val="00EB3DDB"/>
@@ -1913,9 +1908,9 @@
       <w:u w:val="single"/>
     </w:rPr>
   </w:style>
-  <w:style w:type="character" w:styleId="BookTitle">
+  <w:style w:type="character" w:styleId="Ttulodellibro">
     <w:name w:val="Book Title"/>
-    <w:basedOn w:val="DefaultParagraphFont"/>
+    <w:basedOn w:val="Fuentedeprrafopredeter"/>
     <w:uiPriority w:val="33"/>
     <w:qFormat/>
     <w:rsid w:val="00EB3DDB"/>
@@ -1926,9 +1921,9 @@
       <w:spacing w:val="5"/>
     </w:rPr>
   </w:style>
-  <w:style w:type="paragraph" w:styleId="TOCHeading">
+  <w:style w:type="paragraph" w:styleId="TtulodeTDC">
     <w:name w:val="TOC Heading"/>
-    <w:basedOn w:val="Heading1"/>
+    <w:basedOn w:val="Ttulo1"/>
     <w:next w:val="Normal"/>
     <w:uiPriority w:val="39"/>
     <w:semiHidden/>
@@ -1939,10 +1934,10 @@
       <w:outlineLvl w:val="9"/>
     </w:pPr>
   </w:style>
-  <w:style w:type="paragraph" w:styleId="Header">
+  <w:style w:type="paragraph" w:styleId="Encabezado">
     <w:name w:val="header"/>
     <w:basedOn w:val="Normal"/>
-    <w:link w:val="HeaderChar"/>
+    <w:link w:val="EncabezadoCar"/>
     <w:uiPriority w:val="99"/>
     <w:unhideWhenUsed/>
     <w:rsid w:val="00A926E9"/>
@@ -1954,17 +1949,17 @@
       <w:spacing w:after="0" w:line="240" w:lineRule="auto"/>
     </w:pPr>
   </w:style>
-  <w:style w:type="character" w:customStyle="1" w:styleId="HeaderChar">
-    <w:name w:val="Header Char"/>
-    <w:basedOn w:val="DefaultParagraphFont"/>
-    <w:link w:val="Header"/>
+  <w:style w:type="character" w:customStyle="1" w:styleId="EncabezadoCar">
+    <w:name w:val="Encabezado Car"/>
+    <w:basedOn w:val="Fuentedeprrafopredeter"/>
+    <w:link w:val="Encabezado"/>
     <w:uiPriority w:val="99"/>
     <w:rsid w:val="00A926E9"/>
   </w:style>
-  <w:style w:type="paragraph" w:styleId="Footer">
+  <w:style w:type="paragraph" w:styleId="Piedepgina">
     <w:name w:val="footer"/>
     <w:basedOn w:val="Normal"/>
-    <w:link w:val="FooterChar"/>
+    <w:link w:val="PiedepginaCar"/>
     <w:uiPriority w:val="99"/>
     <w:unhideWhenUsed/>
     <w:rsid w:val="00A926E9"/>
@@ -1976,16 +1971,16 @@
       <w:spacing w:after="0" w:line="240" w:lineRule="auto"/>
     </w:pPr>
   </w:style>
-  <w:style w:type="character" w:customStyle="1" w:styleId="FooterChar">
-    <w:name w:val="Footer Char"/>
-    <w:basedOn w:val="DefaultParagraphFont"/>
-    <w:link w:val="Footer"/>
+  <w:style w:type="character" w:customStyle="1" w:styleId="PiedepginaCar">
+    <w:name w:val="Pie de página Car"/>
+    <w:basedOn w:val="Fuentedeprrafopredeter"/>
+    <w:link w:val="Piedepgina"/>
     <w:uiPriority w:val="99"/>
     <w:rsid w:val="00A926E9"/>
   </w:style>
-  <w:style w:type="table" w:styleId="TableGrid">
+  <w:style w:type="table" w:styleId="Tablaconcuadrcula">
     <w:name w:val="Table Grid"/>
-    <w:basedOn w:val="TableNormal"/>
+    <w:basedOn w:val="Tablanormal"/>
     <w:uiPriority w:val="39"/>
     <w:rsid w:val="00A926E9"/>
     <w:pPr>
@@ -2002,7 +1997,7 @@
       </w:tblBorders>
     </w:tblPr>
   </w:style>
-  <w:style w:type="paragraph" w:styleId="ListParagraph">
+  <w:style w:type="paragraph" w:styleId="Prrafodelista">
     <w:name w:val="List Paragraph"/>
     <w:basedOn w:val="Normal"/>
     <w:uiPriority w:val="34"/>
@@ -2282,7 +2277,7 @@
 </file>
 
 <file path=customXml/itemProps1.xml><?xml version="1.0" encoding="utf-8"?>
-<ds:datastoreItem xmlns:ds="http://schemas.openxmlformats.org/officeDocument/2006/customXml" ds:itemID="{6214EE18-6EAF-4AA3-BB16-3A6A39990339}">
+<ds:datastoreItem xmlns:ds="http://schemas.openxmlformats.org/officeDocument/2006/customXml" ds:itemID="{6EC62C76-B88B-4FA4-8515-E28990C1109E}">
   <ds:schemaRefs>
     <ds:schemaRef ds:uri="http://schemas.openxmlformats.org/officeDocument/2006/bibliography"/>
   </ds:schemaRefs>

</xml_diff>